<commit_message>
Changed the game levels to display actual ids
</commit_message>
<xml_diff>
--- a/solarSequenceGame.docx
+++ b/solarSequenceGame.docx
@@ -18,13 +18,13 @@
     <w:tbl>
       <w:tblPr>
         <w:tblStyle w:val="TableGrid"/>
-        <w:tblW w:w="0" w:type="auto"/>
+        <w:tblW w:w="13855" w:type="dxa"/>
         <w:tblLook w:val="04A0" w:firstRow="1" w:lastRow="0" w:firstColumn="1" w:lastColumn="0" w:noHBand="0" w:noVBand="1"/>
       </w:tblPr>
       <w:tblGrid>
         <w:gridCol w:w="4316"/>
         <w:gridCol w:w="4317"/>
-        <w:gridCol w:w="4317"/>
+        <w:gridCol w:w="5222"/>
       </w:tblGrid>
       <w:tr>
         <w:tc>
@@ -49,7 +49,7 @@
         </w:tc>
         <w:tc>
           <w:tcPr>
-            <w:tcW w:w="4317" w:type="dxa"/>
+            <w:tcW w:w="5222" w:type="dxa"/>
           </w:tcPr>
           <w:p>
             <w:r>
@@ -93,7 +93,7 @@
         </w:tc>
         <w:tc>
           <w:tcPr>
-            <w:tcW w:w="4317" w:type="dxa"/>
+            <w:tcW w:w="5222" w:type="dxa"/>
           </w:tcPr>
           <w:p>
             <w:r>
@@ -132,7 +132,7 @@
         </w:tc>
         <w:tc>
           <w:tcPr>
-            <w:tcW w:w="4317" w:type="dxa"/>
+            <w:tcW w:w="5222" w:type="dxa"/>
           </w:tcPr>
           <w:p/>
         </w:tc>
@@ -156,8 +156,6 @@
             <w:r>
               <w:t xml:space="preserve"> </w:t>
             </w:r>
-            <w:bookmarkStart w:id="0" w:name="_GoBack"/>
-            <w:bookmarkEnd w:id="0"/>
           </w:p>
         </w:tc>
         <w:tc>
@@ -176,7 +174,7 @@
         </w:tc>
         <w:tc>
           <w:tcPr>
-            <w:tcW w:w="4317" w:type="dxa"/>
+            <w:tcW w:w="5222" w:type="dxa"/>
           </w:tcPr>
           <w:p>
             <w:r>
@@ -223,9 +221,12 @@
         </w:tc>
         <w:tc>
           <w:tcPr>
-            <w:tcW w:w="4317" w:type="dxa"/>
-          </w:tcPr>
-          <w:p/>
+            <w:tcW w:w="5222" w:type="dxa"/>
+          </w:tcPr>
+          <w:p>
+            <w:bookmarkStart w:id="0" w:name="_GoBack"/>
+            <w:bookmarkEnd w:id="0"/>
+          </w:p>
         </w:tc>
       </w:tr>
       <w:tr>
@@ -263,7 +264,7 @@
         </w:tc>
         <w:tc>
           <w:tcPr>
-            <w:tcW w:w="4317" w:type="dxa"/>
+            <w:tcW w:w="5222" w:type="dxa"/>
           </w:tcPr>
           <w:p/>
         </w:tc>
@@ -282,10 +283,7 @@
               </w:numPr>
             </w:pPr>
             <w:r>
-              <w:t>E</w:t>
-            </w:r>
-            <w:r>
-              <w:t>ach planet will have a sound associated with it that will play during the computer sequence AND when player has clicked it</w:t>
+              <w:t>Each planet will have a sound associated with it that will play during the computer sequence AND when player has clicked it</w:t>
             </w:r>
           </w:p>
         </w:tc>
@@ -306,7 +304,7 @@
         </w:tc>
         <w:tc>
           <w:tcPr>
-            <w:tcW w:w="4317" w:type="dxa"/>
+            <w:tcW w:w="5222" w:type="dxa"/>
           </w:tcPr>
           <w:p/>
         </w:tc>
@@ -364,7 +362,7 @@
         </w:tc>
         <w:tc>
           <w:tcPr>
-            <w:tcW w:w="4317" w:type="dxa"/>
+            <w:tcW w:w="5222" w:type="dxa"/>
           </w:tcPr>
           <w:p>
             <w:r>
@@ -390,7 +388,6 @@
               </w:numPr>
             </w:pPr>
             <w:r>
-              <w:lastRenderedPageBreak/>
               <w:t>Computer goes through li</w:t>
             </w:r>
             <w:r>
@@ -409,7 +406,7 @@
         </w:tc>
         <w:tc>
           <w:tcPr>
-            <w:tcW w:w="4317" w:type="dxa"/>
+            <w:tcW w:w="5222" w:type="dxa"/>
           </w:tcPr>
           <w:p/>
         </w:tc>
@@ -428,6 +425,7 @@
               </w:numPr>
             </w:pPr>
             <w:r>
+              <w:lastRenderedPageBreak/>
               <w:t>If player selects the incorrect planet, the planet will light up red and emit the “losing” sound</w:t>
             </w:r>
           </w:p>
@@ -438,16 +436,13 @@
           </w:tcPr>
           <w:p>
             <w:r>
-              <w:t>JS: If statement (if correct, planet lights up green and plays planet sound, if incorrect planet lights up red and plays</w:t>
-            </w:r>
-            <w:r>
-              <w:t xml:space="preserve"> the “losing” sound.) </w:t>
-            </w:r>
-          </w:p>
-        </w:tc>
-        <w:tc>
-          <w:tcPr>
-            <w:tcW w:w="4317" w:type="dxa"/>
+              <w:t xml:space="preserve">JS: If statement (if correct, planet lights up green and plays planet sound, if incorrect planet lights up red and plays the “losing” sound.) </w:t>
+            </w:r>
+          </w:p>
+        </w:tc>
+        <w:tc>
+          <w:tcPr>
+            <w:tcW w:w="5222" w:type="dxa"/>
           </w:tcPr>
           <w:p>
             <w:r>
@@ -480,19 +475,13 @@
           </w:tcPr>
           <w:p>
             <w:r>
-              <w:t xml:space="preserve">JS: </w:t>
-            </w:r>
-            <w:r>
-              <w:t>If player correctly plays sequence, then the “winning sound” plays</w:t>
-            </w:r>
-            <w:r>
-              <w:t xml:space="preserve"> and planets light up</w:t>
-            </w:r>
-          </w:p>
-        </w:tc>
-        <w:tc>
-          <w:tcPr>
-            <w:tcW w:w="4317" w:type="dxa"/>
+              <w:t>JS: If player correctly plays sequence, then the “winning sound” plays and planets light up</w:t>
+            </w:r>
+          </w:p>
+        </w:tc>
+        <w:tc>
+          <w:tcPr>
+            <w:tcW w:w="5222" w:type="dxa"/>
           </w:tcPr>
           <w:p/>
         </w:tc>
@@ -527,7 +516,7 @@
         </w:tc>
         <w:tc>
           <w:tcPr>
-            <w:tcW w:w="4317" w:type="dxa"/>
+            <w:tcW w:w="5222" w:type="dxa"/>
           </w:tcPr>
           <w:p/>
         </w:tc>
@@ -893,6 +882,7 @@
     <w:lsdException w:name="HTML Sample" w:semiHidden="1" w:unhideWhenUsed="1"/>
     <w:lsdException w:name="HTML Typewriter" w:semiHidden="1" w:unhideWhenUsed="1"/>
     <w:lsdException w:name="HTML Variable" w:semiHidden="1" w:unhideWhenUsed="1"/>
+    <w:lsdException w:name="Normal Table" w:semiHidden="1" w:unhideWhenUsed="1"/>
     <w:lsdException w:name="annotation subject" w:semiHidden="1" w:unhideWhenUsed="1"/>
     <w:lsdException w:name="No List" w:semiHidden="1" w:unhideWhenUsed="1"/>
     <w:lsdException w:name="Outline List 1" w:semiHidden="1" w:unhideWhenUsed="1"/>
@@ -939,8 +929,10 @@
     <w:lsdException w:name="Table Subtle 2" w:semiHidden="1" w:unhideWhenUsed="1"/>
     <w:lsdException w:name="Table Web 1" w:semiHidden="1" w:unhideWhenUsed="1"/>
     <w:lsdException w:name="Table Web 2" w:semiHidden="1" w:unhideWhenUsed="1"/>
+    <w:lsdException w:name="Table Web 3" w:semiHidden="1" w:unhideWhenUsed="1"/>
     <w:lsdException w:name="Balloon Text" w:semiHidden="1" w:unhideWhenUsed="1"/>
     <w:lsdException w:name="Table Grid" w:uiPriority="39"/>
+    <w:lsdException w:name="Table Theme" w:semiHidden="1" w:unhideWhenUsed="1"/>
     <w:lsdException w:name="Placeholder Text" w:semiHidden="1"/>
     <w:lsdException w:name="No Spacing" w:uiPriority="1" w:qFormat="1"/>
     <w:lsdException w:name="Light Shading" w:uiPriority="60"/>

</xml_diff>